<commit_message>
3/27 - second by yoon
</commit_message>
<xml_diff>
--- a/환경설정StepbyStep.docx
+++ b/환경설정StepbyStep.docx
@@ -354,35 +354,7 @@
         <w:rPr>
           <w:rFonts w:hint="eastAsia"/>
         </w:rPr>
-        <w:t xml:space="preserve">Git checkout </w:t>
-      </w:r>
-      <w:proofErr w:type="gramStart"/>
-      <w:r>
-        <w:rPr>
-          <w:rFonts w:hint="eastAsia"/>
-        </w:rPr>
-        <w:t>main ,</w:t>
-      </w:r>
-      <w:proofErr w:type="gramEnd"/>
-      <w:r>
-        <w:rPr>
-          <w:rFonts w:hint="eastAsia"/>
-        </w:rPr>
-        <w:t xml:space="preserve"> or master 로 </w:t>
-      </w:r>
-      <w:proofErr w:type="spellStart"/>
-      <w:r>
-        <w:rPr>
-          <w:rFonts w:hint="eastAsia"/>
-        </w:rPr>
-        <w:t>브랜치를</w:t>
-      </w:r>
-      <w:proofErr w:type="spellEnd"/>
-      <w:r>
-        <w:rPr>
-          <w:rFonts w:hint="eastAsia"/>
-        </w:rPr>
-        <w:t xml:space="preserve"> 선택 하면 내용 확인 가능</w:t>
+        <w:t>Git checkout main , or master 로 브랜치를 선택 하면 내용 확인 가능</w:t>
       </w:r>
     </w:p>
     <w:p>
@@ -463,19 +435,11 @@
         </w:rPr>
         <w:t xml:space="preserve">VS Code </w:t>
       </w:r>
-      <w:proofErr w:type="spellStart"/>
       <w:r>
         <w:rPr>
           <w:rFonts w:hint="eastAsia"/>
         </w:rPr>
-        <w:t>miniConda</w:t>
-      </w:r>
-      <w:proofErr w:type="spellEnd"/>
-      <w:r>
-        <w:rPr>
-          <w:rFonts w:hint="eastAsia"/>
-        </w:rPr>
-        <w:t xml:space="preserve"> </w:t>
+        <w:t xml:space="preserve">miniConda </w:t>
       </w:r>
       <w:r>
         <w:rPr>
@@ -502,16 +466,8 @@
         <w:rPr>
           <w:rFonts w:hint="eastAsia"/>
         </w:rPr>
-        <w:t xml:space="preserve">C:\PjtCCC 폴더를 </w:t>
+        <w:t>C:\PjtCCC 폴더를 선택 한다</w:t>
       </w:r>
-      <w:proofErr w:type="gramStart"/>
-      <w:r>
-        <w:rPr>
-          <w:rFonts w:hint="eastAsia"/>
-        </w:rPr>
-        <w:t>선택 한다</w:t>
-      </w:r>
-      <w:proofErr w:type="gramEnd"/>
     </w:p>
     <w:p>
       <w:r>
@@ -758,21 +714,7 @@
         <w:rPr>
           <w:rFonts w:hint="eastAsia"/>
         </w:rPr>
-        <w:t>(</w:t>
-      </w:r>
-      <w:proofErr w:type="spellStart"/>
-      <w:r>
-        <w:rPr>
-          <w:rFonts w:hint="eastAsia"/>
-        </w:rPr>
-        <w:t>브랜치를</w:t>
-      </w:r>
-      <w:proofErr w:type="spellEnd"/>
-      <w:r>
-        <w:rPr>
-          <w:rFonts w:hint="eastAsia"/>
-        </w:rPr>
-        <w:t xml:space="preserve"> main</w:t>
+        <w:t>(브랜치를 main</w:t>
       </w:r>
       <w:r>
         <w:rPr>
@@ -845,19 +787,11 @@
       </w:r>
     </w:p>
     <w:p>
-      <w:proofErr w:type="spellStart"/>
       <w:r>
         <w:rPr>
           <w:rFonts w:hint="eastAsia"/>
         </w:rPr>
-        <w:t>miniConda</w:t>
-      </w:r>
-      <w:proofErr w:type="spellEnd"/>
-      <w:r>
-        <w:rPr>
-          <w:rFonts w:hint="eastAsia"/>
-        </w:rPr>
-        <w:t xml:space="preserve"> 가상환경에서 동작 할</w:t>
+        <w:t>miniConda 가상환경에서 동작 할</w:t>
       </w:r>
       <w:r>
         <w:rPr>
@@ -869,21 +803,7 @@
         <w:rPr>
           <w:rFonts w:hint="eastAsia"/>
         </w:rPr>
-        <w:t xml:space="preserve">수 있도록 </w:t>
-      </w:r>
-      <w:proofErr w:type="spellStart"/>
-      <w:r>
-        <w:rPr>
-          <w:rFonts w:hint="eastAsia"/>
-        </w:rPr>
-        <w:t>conda</w:t>
-      </w:r>
-      <w:proofErr w:type="spellEnd"/>
-      <w:r>
-        <w:rPr>
-          <w:rFonts w:hint="eastAsia"/>
-        </w:rPr>
-        <w:t xml:space="preserve"> 명령어로 가상환경을 </w:t>
+        <w:t xml:space="preserve">수 있도록 conda 명령어로 가상환경을 </w:t>
       </w:r>
       <w:r>
         <w:t>“</w:t>
@@ -960,29 +880,7 @@
         <w:rPr>
           <w:rFonts w:hint="eastAsia"/>
         </w:rPr>
-        <w:t xml:space="preserve">라는 가상환경이 miniconda3 가상환경 하위로 생성된 것을 </w:t>
-      </w:r>
-      <w:proofErr w:type="gramStart"/>
-      <w:r>
-        <w:rPr>
-          <w:rFonts w:hint="eastAsia"/>
-        </w:rPr>
-        <w:t xml:space="preserve">확인 </w:t>
-      </w:r>
-      <w:proofErr w:type="spellStart"/>
-      <w:r>
-        <w:rPr>
-          <w:rFonts w:hint="eastAsia"/>
-        </w:rPr>
-        <w:t>할수</w:t>
-      </w:r>
-      <w:proofErr w:type="spellEnd"/>
-      <w:proofErr w:type="gramEnd"/>
-      <w:r>
-        <w:rPr>
-          <w:rFonts w:hint="eastAsia"/>
-        </w:rPr>
-        <w:t xml:space="preserve"> 있다.</w:t>
+        <w:t>라는 가상환경이 miniconda3 가상환경 하위로 생성된 것을 확인 할수 있다.</w:t>
       </w:r>
     </w:p>
     <w:p>
@@ -1174,16 +1072,8 @@
           <w:rFonts w:hint="eastAsia"/>
         </w:rPr>
         <w:lastRenderedPageBreak/>
-        <w:t xml:space="preserve">파일 추가는 폴더를 선택 후 파일추가 아이콘 클릭 후 파일명을 </w:t>
+        <w:t>파일 추가는 폴더를 선택 후 파일추가 아이콘 클릭 후 파일명을 입력 한다</w:t>
       </w:r>
-      <w:proofErr w:type="gramStart"/>
-      <w:r>
-        <w:rPr>
-          <w:rFonts w:hint="eastAsia"/>
-        </w:rPr>
-        <w:t>입력 한다</w:t>
-      </w:r>
-      <w:proofErr w:type="gramEnd"/>
     </w:p>
     <w:p>
       <w:r>
@@ -1304,15 +1194,7 @@
         </w:numPr>
       </w:pPr>
       <w:r>
-        <w:t>'소스 제어' 패널에서 '저장소 초기화'</w:t>
-      </w:r>
-      <w:proofErr w:type="spellStart"/>
-      <w:r>
-        <w:t>를</w:t>
-      </w:r>
-      <w:proofErr w:type="spellEnd"/>
-      <w:r>
-        <w:t xml:space="preserve"> 선택하고, 로컬 폴더를 Git 저장소로 초기화합니다.</w:t>
+        <w:t>'소스 제어' 패널에서 '저장소 초기화'를 선택하고, 로컬 폴더를 Git 저장소로 초기화합니다.</w:t>
       </w:r>
     </w:p>
     <w:p>
@@ -1494,15 +1376,7 @@
         <w:t>자격 증명 관리자</w:t>
       </w:r>
       <w:r>
-        <w:t>'</w:t>
-      </w:r>
-      <w:proofErr w:type="spellStart"/>
-      <w:r>
-        <w:t>를</w:t>
-      </w:r>
-      <w:proofErr w:type="spellEnd"/>
-      <w:r>
-        <w:t xml:space="preserve"> 검색하고 열어줍니다.</w:t>
+        <w:t>'를 검색하고 열어줍니다.</w:t>
       </w:r>
     </w:p>
     <w:p>
@@ -1513,15 +1387,7 @@
         </w:numPr>
       </w:pPr>
       <w:r>
-        <w:t>'Windows 자격 증명'을 선택하고 '일반 자격 증명 추가'</w:t>
-      </w:r>
-      <w:proofErr w:type="spellStart"/>
-      <w:r>
-        <w:t>를</w:t>
-      </w:r>
-      <w:proofErr w:type="spellEnd"/>
-      <w:r>
-        <w:t xml:space="preserve"> 선택합니다.</w:t>
+        <w:t>'Windows 자격 증명'을 선택하고 '일반 자격 증명 추가'를 선택합니다.</w:t>
       </w:r>
     </w:p>
     <w:p>
@@ -1534,24 +1400,13 @@
       <w:r>
         <w:t xml:space="preserve">인터넷 또는 네트워크 주소에 </w:t>
       </w:r>
-      <w:proofErr w:type="spellStart"/>
-      <w:proofErr w:type="gramStart"/>
       <w:r>
         <w:rPr>
           <w:b/>
           <w:bCs/>
         </w:rPr>
-        <w:t>git:https</w:t>
+        <w:t>git:https://github.com</w:t>
       </w:r>
-      <w:proofErr w:type="spellEnd"/>
-      <w:r>
-        <w:rPr>
-          <w:b/>
-          <w:bCs/>
-        </w:rPr>
-        <w:t>://github.com</w:t>
-      </w:r>
-      <w:proofErr w:type="gramEnd"/>
       <w:r>
         <w:t>을 입력합니다.</w:t>
       </w:r>
@@ -1570,28 +1425,10 @@
         <w:rPr>
           <w:rFonts w:hint="eastAsia"/>
         </w:rPr>
-        <w:t>(</w:t>
-      </w:r>
-      <w:proofErr w:type="spellStart"/>
-      <w:r>
-        <w:rPr>
-          <w:rFonts w:hint="eastAsia"/>
-        </w:rPr>
-        <w:t>MoonSongAi</w:t>
-      </w:r>
-      <w:proofErr w:type="spellEnd"/>
-      <w:r>
-        <w:rPr>
-          <w:rFonts w:hint="eastAsia"/>
-        </w:rPr>
-        <w:t>)</w:t>
+        <w:t>(MoonSongAi)</w:t>
       </w:r>
       <w:r>
-        <w:t xml:space="preserve">, 비밀번호에는 Personal Access Token을 입력한 다음 </w:t>
-      </w:r>
-      <w:proofErr w:type="gramStart"/>
-      <w:r>
-        <w:t>저장합니다.</w:t>
+        <w:t>, 비밀번호에는 Personal Access Token을 입력한 다음 저장합니다.</w:t>
       </w:r>
       <w:r>
         <w:rPr>
@@ -1599,7 +1436,6 @@
         </w:rPr>
         <w:t>(</w:t>
       </w:r>
-      <w:proofErr w:type="gramEnd"/>
       <w:r>
         <w:t xml:space="preserve"> </w:t>
       </w:r>
@@ -1650,13 +1486,6 @@
     </w:p>
     <w:p>
       <w:pPr>
-        <w:rPr>
-          <w:rFonts w:hint="eastAsia"/>
-        </w:rPr>
-      </w:pPr>
-    </w:p>
-    <w:p>
-      <w:pPr>
         <w:pStyle w:val="21"/>
         <w:rPr>
           <w:rFonts w:hint="eastAsia"/>
@@ -1691,26 +1520,247 @@
         <w:rPr>
           <w:rFonts w:hint="eastAsia"/>
         </w:rPr>
-        <w:t xml:space="preserve"> 마음을 다 잡고</w:t>
+        <w:t xml:space="preserve"> 마음을 다 잡고 .. 원격저장소를 내 PC에 동기화 시키다.</w:t>
       </w:r>
-      <w:proofErr w:type="gramStart"/>
+    </w:p>
+    <w:p>
+      <w:pPr>
+        <w:rPr>
+          <w:rFonts w:hint="eastAsia"/>
+        </w:rPr>
+      </w:pPr>
+      <w:r>
+        <w:t>S</w:t>
+      </w:r>
       <w:r>
         <w:rPr>
           <w:rFonts w:hint="eastAsia"/>
         </w:rPr>
-        <w:t xml:space="preserve"> ..</w:t>
+        <w:t>ource control 메뉴에서 동기화 방법</w:t>
       </w:r>
-      <w:proofErr w:type="gramEnd"/>
+    </w:p>
+    <w:p>
+      <w:r>
+        <w:drawing>
+          <wp:inline distT="0" distB="0" distL="0" distR="0" wp14:anchorId="53CB5B2C" wp14:editId="4BF827D1">
+            <wp:extent cx="4972685" cy="3790950"/>
+            <wp:effectExtent l="0" t="0" r="0" b="0"/>
+            <wp:docPr id="1133143040" name="그림 1" descr="텍스트, 스크린샷, 소프트웨어, 멀티미디어 소프트웨어이(가) 표시된 사진&#10;&#10;자동 생성된 설명"/>
+            <wp:cNvGraphicFramePr>
+              <a:graphicFrameLocks xmlns:a="http://schemas.openxmlformats.org/drawingml/2006/main" noChangeAspect="1"/>
+            </wp:cNvGraphicFramePr>
+            <a:graphic xmlns:a="http://schemas.openxmlformats.org/drawingml/2006/main">
+              <a:graphicData uri="http://schemas.openxmlformats.org/drawingml/2006/picture">
+                <pic:pic xmlns:pic="http://schemas.openxmlformats.org/drawingml/2006/picture">
+                  <pic:nvPicPr>
+                    <pic:cNvPr id="1133143040" name="그림 1" descr="텍스트, 스크린샷, 소프트웨어, 멀티미디어 소프트웨어이(가) 표시된 사진&#10;&#10;자동 생성된 설명"/>
+                    <pic:cNvPicPr/>
+                  </pic:nvPicPr>
+                  <pic:blipFill>
+                    <a:blip r:embed="rId22"/>
+                    <a:stretch>
+                      <a:fillRect/>
+                    </a:stretch>
+                  </pic:blipFill>
+                  <pic:spPr>
+                    <a:xfrm>
+                      <a:off x="0" y="0"/>
+                      <a:ext cx="4975773" cy="3793304"/>
+                    </a:xfrm>
+                    <a:prstGeom prst="rect">
+                      <a:avLst/>
+                    </a:prstGeom>
+                  </pic:spPr>
+                </pic:pic>
+              </a:graphicData>
+            </a:graphic>
+          </wp:inline>
+        </w:drawing>
+      </w:r>
+    </w:p>
+    <w:p/>
+    <w:p/>
+    <w:p>
+      <w:pPr>
+        <w:numPr>
+          <w:ilvl w:val="0"/>
+          <w:numId w:val="49"/>
+        </w:numPr>
+      </w:pPr>
+      <w:r>
+        <w:rPr>
+          <w:b/>
+          <w:bCs/>
+        </w:rPr>
+        <w:lastRenderedPageBreak/>
+        <w:t>터미널 사용:</w:t>
+      </w:r>
+    </w:p>
+    <w:p>
+      <w:pPr>
+        <w:numPr>
+          <w:ilvl w:val="1"/>
+          <w:numId w:val="49"/>
+        </w:numPr>
+      </w:pPr>
+      <w:r>
+        <w:t>VS Code의 하단에 있는 터미널을 엽니다(</w:t>
+      </w:r>
+      <w:r>
+        <w:rPr>
+          <w:b/>
+          <w:bCs/>
+        </w:rPr>
+        <w:t>Ctrl</w:t>
+      </w:r>
+      <w:r>
+        <w:t xml:space="preserve"> + `` 키로 열 수 있음).</w:t>
+      </w:r>
+    </w:p>
+    <w:p>
+      <w:pPr>
+        <w:numPr>
+          <w:ilvl w:val="1"/>
+          <w:numId w:val="49"/>
+        </w:numPr>
+      </w:pPr>
+      <w:r>
+        <w:t xml:space="preserve">현재 Git 브랜치가 올바른지 확인하고, 필요한 경우 </w:t>
+      </w:r>
+      <w:r>
+        <w:rPr>
+          <w:b/>
+          <w:bCs/>
+        </w:rPr>
+        <w:t xml:space="preserve">git checkout </w:t>
+      </w:r>
+      <w:r>
+        <w:rPr>
+          <w:rFonts w:hint="eastAsia"/>
+          <w:b/>
+          <w:bCs/>
+        </w:rPr>
+        <w:t>[master]</w:t>
+      </w:r>
+      <w:r>
+        <w:t xml:space="preserve"> 명령어로 브랜치를 변경합니다.</w:t>
+      </w:r>
+    </w:p>
+    <w:p>
+      <w:pPr>
+        <w:numPr>
+          <w:ilvl w:val="1"/>
+          <w:numId w:val="49"/>
+        </w:numPr>
+      </w:pPr>
+      <w:r>
+        <w:rPr>
+          <w:b/>
+          <w:bCs/>
+        </w:rPr>
+        <w:t>git pull</w:t>
+      </w:r>
+      <w:r>
+        <w:t xml:space="preserve"> 명령어를 입력하여 원격 저장소의 변경 사항을 로컬 저장소로 가져옵니다.</w:t>
+      </w:r>
+    </w:p>
+    <w:p>
+      <w:pPr>
+        <w:numPr>
+          <w:ilvl w:val="0"/>
+          <w:numId w:val="49"/>
+        </w:numPr>
+      </w:pPr>
+      <w:r>
+        <w:rPr>
+          <w:b/>
+          <w:bCs/>
+        </w:rPr>
+        <w:t>소스 제어 옵션 사용:</w:t>
+      </w:r>
+    </w:p>
+    <w:p>
+      <w:pPr>
+        <w:numPr>
+          <w:ilvl w:val="1"/>
+          <w:numId w:val="49"/>
+        </w:numPr>
+      </w:pPr>
+      <w:r>
+        <w:t>소스 제어 패널에서, '...' 버튼(더 보기 액션)을 클릭합니다.</w:t>
+      </w:r>
+    </w:p>
+    <w:p>
+      <w:pPr>
+        <w:numPr>
+          <w:ilvl w:val="1"/>
+          <w:numId w:val="49"/>
+        </w:numPr>
+      </w:pPr>
+      <w:r>
+        <w:t>나타나는 메뉴에서 'Pull '을 선택합니다.</w:t>
+      </w:r>
+    </w:p>
+    <w:p>
+      <w:pPr>
+        <w:numPr>
+          <w:ilvl w:val="1"/>
+          <w:numId w:val="49"/>
+        </w:numPr>
+      </w:pPr>
+      <w:r>
+        <w:t>원격 저장소와 브랜치를 선택하면 VS Code가 해당 브랜치의 변경 사항을 로컬 저장소로 가져옵니다.</w:t>
+      </w:r>
+    </w:p>
+    <w:p>
       <w:r>
         <w:rPr>
           <w:rFonts w:hint="eastAsia"/>
         </w:rPr>
-        <w:t xml:space="preserve"> 원격저장소를 내 PC에 동기화 시키다.</w:t>
+        <w:t>Vs Code 왼쪽 하단에 동기화된 브랜치 와 상태 정보가 보인다</w:t>
+      </w:r>
+    </w:p>
+    <w:p>
+      <w:r>
+        <w:drawing>
+          <wp:inline distT="0" distB="0" distL="0" distR="0" wp14:anchorId="01463875" wp14:editId="7DF09D91">
+            <wp:extent cx="3833192" cy="1280271"/>
+            <wp:effectExtent l="0" t="0" r="0" b="0"/>
+            <wp:docPr id="1756012205" name="그림 1" descr="텍스트, 스크린샷, 폰트, 라인이(가) 표시된 사진&#10;&#10;자동 생성된 설명"/>
+            <wp:cNvGraphicFramePr>
+              <a:graphicFrameLocks xmlns:a="http://schemas.openxmlformats.org/drawingml/2006/main" noChangeAspect="1"/>
+            </wp:cNvGraphicFramePr>
+            <a:graphic xmlns:a="http://schemas.openxmlformats.org/drawingml/2006/main">
+              <a:graphicData uri="http://schemas.openxmlformats.org/drawingml/2006/picture">
+                <pic:pic xmlns:pic="http://schemas.openxmlformats.org/drawingml/2006/picture">
+                  <pic:nvPicPr>
+                    <pic:cNvPr id="1756012205" name="그림 1" descr="텍스트, 스크린샷, 폰트, 라인이(가) 표시된 사진&#10;&#10;자동 생성된 설명"/>
+                    <pic:cNvPicPr/>
+                  </pic:nvPicPr>
+                  <pic:blipFill>
+                    <a:blip r:embed="rId23"/>
+                    <a:stretch>
+                      <a:fillRect/>
+                    </a:stretch>
+                  </pic:blipFill>
+                  <pic:spPr>
+                    <a:xfrm>
+                      <a:off x="0" y="0"/>
+                      <a:ext cx="3833192" cy="1280271"/>
+                    </a:xfrm>
+                    <a:prstGeom prst="rect">
+                      <a:avLst/>
+                    </a:prstGeom>
+                  </pic:spPr>
+                </pic:pic>
+              </a:graphicData>
+            </a:graphic>
+          </wp:inline>
+        </w:drawing>
       </w:r>
     </w:p>
     <w:p/>
     <w:p/>
-    <w:p/>
     <w:p>
       <w:pPr>
         <w:rPr>
@@ -1719,7 +1769,7 @@
       </w:pPr>
     </w:p>
     <w:sectPr>
-      <w:footerReference w:type="default" r:id="rId22"/>
+      <w:footerReference w:type="default" r:id="rId24"/>
       <w:pgSz w:w="11906" w:h="16838" w:code="9"/>
       <w:pgMar w:top="1440" w:right="1440" w:bottom="1440" w:left="1440" w:header="288" w:footer="720" w:gutter="0"/>
       <w:pgNumType w:start="1"/>
@@ -2823,6 +2873,155 @@
     </w:lvl>
   </w:abstractNum>
   <w:abstractNum w:abstractNumId="15" w15:restartNumberingAfterBreak="0">
+    <w:nsid w:val="2ADF6B5A"/>
+    <w:multiLevelType w:val="multilevel"/>
+    <w:tmpl w:val="4386CAE2"/>
+    <w:lvl w:ilvl="0">
+      <w:start w:val="1"/>
+      <w:numFmt w:val="bullet"/>
+      <w:lvlText w:val=""/>
+      <w:lvlJc w:val="left"/>
+      <w:pPr>
+        <w:tabs>
+          <w:tab w:val="num" w:pos="720"/>
+        </w:tabs>
+        <w:ind w:left="720" w:hanging="360"/>
+      </w:pPr>
+      <w:rPr>
+        <w:rFonts w:ascii="Symbol" w:hAnsi="Symbol" w:hint="default"/>
+        <w:sz w:val="20"/>
+      </w:rPr>
+    </w:lvl>
+    <w:lvl w:ilvl="1">
+      <w:start w:val="1"/>
+      <w:numFmt w:val="bullet"/>
+      <w:lvlText w:val=""/>
+      <w:lvlJc w:val="left"/>
+      <w:pPr>
+        <w:tabs>
+          <w:tab w:val="num" w:pos="1440"/>
+        </w:tabs>
+        <w:ind w:left="1440" w:hanging="360"/>
+      </w:pPr>
+      <w:rPr>
+        <w:rFonts w:ascii="Symbol" w:hAnsi="Symbol" w:hint="default"/>
+        <w:sz w:val="20"/>
+      </w:rPr>
+    </w:lvl>
+    <w:lvl w:ilvl="2" w:tentative="1">
+      <w:start w:val="1"/>
+      <w:numFmt w:val="bullet"/>
+      <w:lvlText w:val=""/>
+      <w:lvlJc w:val="left"/>
+      <w:pPr>
+        <w:tabs>
+          <w:tab w:val="num" w:pos="2160"/>
+        </w:tabs>
+        <w:ind w:left="2160" w:hanging="360"/>
+      </w:pPr>
+      <w:rPr>
+        <w:rFonts w:ascii="Symbol" w:hAnsi="Symbol" w:hint="default"/>
+        <w:sz w:val="20"/>
+      </w:rPr>
+    </w:lvl>
+    <w:lvl w:ilvl="3" w:tentative="1">
+      <w:start w:val="1"/>
+      <w:numFmt w:val="bullet"/>
+      <w:lvlText w:val=""/>
+      <w:lvlJc w:val="left"/>
+      <w:pPr>
+        <w:tabs>
+          <w:tab w:val="num" w:pos="2880"/>
+        </w:tabs>
+        <w:ind w:left="2880" w:hanging="360"/>
+      </w:pPr>
+      <w:rPr>
+        <w:rFonts w:ascii="Symbol" w:hAnsi="Symbol" w:hint="default"/>
+        <w:sz w:val="20"/>
+      </w:rPr>
+    </w:lvl>
+    <w:lvl w:ilvl="4" w:tentative="1">
+      <w:start w:val="1"/>
+      <w:numFmt w:val="bullet"/>
+      <w:lvlText w:val=""/>
+      <w:lvlJc w:val="left"/>
+      <w:pPr>
+        <w:tabs>
+          <w:tab w:val="num" w:pos="3600"/>
+        </w:tabs>
+        <w:ind w:left="3600" w:hanging="360"/>
+      </w:pPr>
+      <w:rPr>
+        <w:rFonts w:ascii="Symbol" w:hAnsi="Symbol" w:hint="default"/>
+        <w:sz w:val="20"/>
+      </w:rPr>
+    </w:lvl>
+    <w:lvl w:ilvl="5" w:tentative="1">
+      <w:start w:val="1"/>
+      <w:numFmt w:val="bullet"/>
+      <w:lvlText w:val=""/>
+      <w:lvlJc w:val="left"/>
+      <w:pPr>
+        <w:tabs>
+          <w:tab w:val="num" w:pos="4320"/>
+        </w:tabs>
+        <w:ind w:left="4320" w:hanging="360"/>
+      </w:pPr>
+      <w:rPr>
+        <w:rFonts w:ascii="Symbol" w:hAnsi="Symbol" w:hint="default"/>
+        <w:sz w:val="20"/>
+      </w:rPr>
+    </w:lvl>
+    <w:lvl w:ilvl="6" w:tentative="1">
+      <w:start w:val="1"/>
+      <w:numFmt w:val="bullet"/>
+      <w:lvlText w:val=""/>
+      <w:lvlJc w:val="left"/>
+      <w:pPr>
+        <w:tabs>
+          <w:tab w:val="num" w:pos="5040"/>
+        </w:tabs>
+        <w:ind w:left="5040" w:hanging="360"/>
+      </w:pPr>
+      <w:rPr>
+        <w:rFonts w:ascii="Symbol" w:hAnsi="Symbol" w:hint="default"/>
+        <w:sz w:val="20"/>
+      </w:rPr>
+    </w:lvl>
+    <w:lvl w:ilvl="7" w:tentative="1">
+      <w:start w:val="1"/>
+      <w:numFmt w:val="bullet"/>
+      <w:lvlText w:val=""/>
+      <w:lvlJc w:val="left"/>
+      <w:pPr>
+        <w:tabs>
+          <w:tab w:val="num" w:pos="5760"/>
+        </w:tabs>
+        <w:ind w:left="5760" w:hanging="360"/>
+      </w:pPr>
+      <w:rPr>
+        <w:rFonts w:ascii="Symbol" w:hAnsi="Symbol" w:hint="default"/>
+        <w:sz w:val="20"/>
+      </w:rPr>
+    </w:lvl>
+    <w:lvl w:ilvl="8" w:tentative="1">
+      <w:start w:val="1"/>
+      <w:numFmt w:val="bullet"/>
+      <w:lvlText w:val=""/>
+      <w:lvlJc w:val="left"/>
+      <w:pPr>
+        <w:tabs>
+          <w:tab w:val="num" w:pos="6480"/>
+        </w:tabs>
+        <w:ind w:left="6480" w:hanging="360"/>
+      </w:pPr>
+      <w:rPr>
+        <w:rFonts w:ascii="Symbol" w:hAnsi="Symbol" w:hint="default"/>
+        <w:sz w:val="20"/>
+      </w:rPr>
+    </w:lvl>
+  </w:abstractNum>
+  <w:abstractNum w:abstractNumId="16" w15:restartNumberingAfterBreak="0">
     <w:nsid w:val="3E272D17"/>
     <w:multiLevelType w:val="multilevel"/>
     <w:tmpl w:val="0409001D"/>
@@ -2912,7 +3111,7 @@
       </w:pPr>
     </w:lvl>
   </w:abstractNum>
-  <w:abstractNum w:abstractNumId="16" w15:restartNumberingAfterBreak="0">
+  <w:abstractNum w:abstractNumId="17" w15:restartNumberingAfterBreak="0">
     <w:nsid w:val="40D87315"/>
     <w:multiLevelType w:val="hybridMultilevel"/>
     <w:tmpl w:val="934EB71E"/>
@@ -2998,7 +3197,7 @@
       </w:pPr>
     </w:lvl>
   </w:abstractNum>
-  <w:abstractNum w:abstractNumId="17" w15:restartNumberingAfterBreak="0">
+  <w:abstractNum w:abstractNumId="18" w15:restartNumberingAfterBreak="0">
     <w:nsid w:val="41E77534"/>
     <w:multiLevelType w:val="hybridMultilevel"/>
     <w:tmpl w:val="49827B3C"/>
@@ -3111,7 +3310,7 @@
       </w:rPr>
     </w:lvl>
   </w:abstractNum>
-  <w:abstractNum w:abstractNumId="18" w15:restartNumberingAfterBreak="0">
+  <w:abstractNum w:abstractNumId="19" w15:restartNumberingAfterBreak="0">
     <w:nsid w:val="480F316D"/>
     <w:multiLevelType w:val="multilevel"/>
     <w:tmpl w:val="A5D69A96"/>
@@ -3260,7 +3459,7 @@
       </w:rPr>
     </w:lvl>
   </w:abstractNum>
-  <w:abstractNum w:abstractNumId="19" w15:restartNumberingAfterBreak="0">
+  <w:abstractNum w:abstractNumId="20" w15:restartNumberingAfterBreak="0">
     <w:nsid w:val="4A3C238E"/>
     <w:multiLevelType w:val="multilevel"/>
     <w:tmpl w:val="B08EB1FA"/>
@@ -3377,7 +3576,7 @@
       </w:pPr>
     </w:lvl>
   </w:abstractNum>
-  <w:abstractNum w:abstractNumId="20" w15:restartNumberingAfterBreak="0">
+  <w:abstractNum w:abstractNumId="21" w15:restartNumberingAfterBreak="0">
     <w:nsid w:val="4F0E22C7"/>
     <w:multiLevelType w:val="multilevel"/>
     <w:tmpl w:val="ADA2D614"/>
@@ -3526,7 +3725,7 @@
       </w:rPr>
     </w:lvl>
   </w:abstractNum>
-  <w:abstractNum w:abstractNumId="21" w15:restartNumberingAfterBreak="0">
+  <w:abstractNum w:abstractNumId="22" w15:restartNumberingAfterBreak="0">
     <w:nsid w:val="5AF656CA"/>
     <w:multiLevelType w:val="hybridMultilevel"/>
     <w:tmpl w:val="1C067984"/>
@@ -3639,7 +3838,7 @@
       </w:rPr>
     </w:lvl>
   </w:abstractNum>
-  <w:abstractNum w:abstractNumId="22" w15:restartNumberingAfterBreak="0">
+  <w:abstractNum w:abstractNumId="23" w15:restartNumberingAfterBreak="0">
     <w:nsid w:val="5DD73BD0"/>
     <w:multiLevelType w:val="multilevel"/>
     <w:tmpl w:val="B9EAEF4E"/>
@@ -3788,7 +3987,7 @@
       </w:rPr>
     </w:lvl>
   </w:abstractNum>
-  <w:abstractNum w:abstractNumId="23" w15:restartNumberingAfterBreak="0">
+  <w:abstractNum w:abstractNumId="24" w15:restartNumberingAfterBreak="0">
     <w:nsid w:val="639F2144"/>
     <w:multiLevelType w:val="multilevel"/>
     <w:tmpl w:val="0409001F"/>
@@ -3878,7 +4077,7 @@
       </w:pPr>
     </w:lvl>
   </w:abstractNum>
-  <w:abstractNum w:abstractNumId="24" w15:restartNumberingAfterBreak="0">
+  <w:abstractNum w:abstractNumId="25" w15:restartNumberingAfterBreak="0">
     <w:nsid w:val="6A2A268C"/>
     <w:multiLevelType w:val="multilevel"/>
     <w:tmpl w:val="EE607F24"/>
@@ -4027,7 +4226,7 @@
       </w:rPr>
     </w:lvl>
   </w:abstractNum>
-  <w:abstractNum w:abstractNumId="25" w15:restartNumberingAfterBreak="0">
+  <w:abstractNum w:abstractNumId="26" w15:restartNumberingAfterBreak="0">
     <w:nsid w:val="6D1A56C4"/>
     <w:multiLevelType w:val="multilevel"/>
     <w:tmpl w:val="D3562270"/>
@@ -4140,7 +4339,7 @@
       </w:pPr>
     </w:lvl>
   </w:abstractNum>
-  <w:abstractNum w:abstractNumId="26" w15:restartNumberingAfterBreak="0">
+  <w:abstractNum w:abstractNumId="27" w15:restartNumberingAfterBreak="0">
     <w:nsid w:val="6F3B7A16"/>
     <w:multiLevelType w:val="multilevel"/>
     <w:tmpl w:val="CBCC0AEA"/>
@@ -4253,7 +4452,7 @@
       </w:pPr>
     </w:lvl>
   </w:abstractNum>
-  <w:abstractNum w:abstractNumId="27" w15:restartNumberingAfterBreak="0">
+  <w:abstractNum w:abstractNumId="28" w15:restartNumberingAfterBreak="0">
     <w:nsid w:val="70D44A9C"/>
     <w:multiLevelType w:val="multilevel"/>
     <w:tmpl w:val="2526A51E"/>
@@ -4402,7 +4601,7 @@
       </w:rPr>
     </w:lvl>
   </w:abstractNum>
-  <w:abstractNum w:abstractNumId="28" w15:restartNumberingAfterBreak="0">
+  <w:abstractNum w:abstractNumId="29" w15:restartNumberingAfterBreak="0">
     <w:nsid w:val="731243D5"/>
     <w:multiLevelType w:val="multilevel"/>
     <w:tmpl w:val="22404232"/>
@@ -4515,7 +4714,7 @@
       </w:pPr>
     </w:lvl>
   </w:abstractNum>
-  <w:abstractNum w:abstractNumId="29" w15:restartNumberingAfterBreak="0">
+  <w:abstractNum w:abstractNumId="30" w15:restartNumberingAfterBreak="0">
     <w:nsid w:val="7A4C77C6"/>
     <w:multiLevelType w:val="multilevel"/>
     <w:tmpl w:val="FA005712"/>
@@ -4633,7 +4832,7 @@
       </w:rPr>
     </w:lvl>
   </w:abstractNum>
-  <w:abstractNum w:abstractNumId="30" w15:restartNumberingAfterBreak="0">
+  <w:abstractNum w:abstractNumId="31" w15:restartNumberingAfterBreak="0">
     <w:nsid w:val="7BE67496"/>
     <w:multiLevelType w:val="multilevel"/>
     <w:tmpl w:val="026A03A0"/>
@@ -4782,7 +4981,7 @@
       </w:rPr>
     </w:lvl>
   </w:abstractNum>
-  <w:abstractNum w:abstractNumId="31" w15:restartNumberingAfterBreak="0">
+  <w:abstractNum w:abstractNumId="32" w15:restartNumberingAfterBreak="0">
     <w:nsid w:val="7C226EBA"/>
     <w:multiLevelType w:val="multilevel"/>
     <w:tmpl w:val="4E58EA1E"/>
@@ -4932,19 +5131,19 @@
     </w:lvl>
   </w:abstractNum>
   <w:num w:numId="1" w16cid:durableId="1006178558">
-    <w:abstractNumId w:val="29"/>
+    <w:abstractNumId w:val="30"/>
   </w:num>
   <w:num w:numId="2" w16cid:durableId="1481387225">
-    <w:abstractNumId w:val="29"/>
+    <w:abstractNumId w:val="30"/>
     <w:lvlOverride w:ilvl="0">
       <w:startOverride w:val="1"/>
     </w:lvlOverride>
   </w:num>
   <w:num w:numId="3" w16cid:durableId="1853950498">
-    <w:abstractNumId w:val="29"/>
+    <w:abstractNumId w:val="30"/>
   </w:num>
   <w:num w:numId="4" w16cid:durableId="774057012">
-    <w:abstractNumId w:val="29"/>
+    <w:abstractNumId w:val="30"/>
     <w:lvlOverride w:ilvl="0">
       <w:startOverride w:val="1"/>
     </w:lvlOverride>
@@ -4953,13 +5152,13 @@
     <w:abstractNumId w:val="8"/>
   </w:num>
   <w:num w:numId="6" w16cid:durableId="1780100485">
-    <w:abstractNumId w:val="29"/>
+    <w:abstractNumId w:val="30"/>
     <w:lvlOverride w:ilvl="0">
       <w:startOverride w:val="1"/>
     </w:lvlOverride>
   </w:num>
   <w:num w:numId="7" w16cid:durableId="1445030392">
-    <w:abstractNumId w:val="29"/>
+    <w:abstractNumId w:val="30"/>
     <w:lvlOverride w:ilvl="0">
       <w:startOverride w:val="1"/>
     </w:lvlOverride>
@@ -4992,7 +5191,7 @@
     <w:abstractNumId w:val="12"/>
   </w:num>
   <w:num w:numId="9" w16cid:durableId="1032264514">
-    <w:abstractNumId w:val="29"/>
+    <w:abstractNumId w:val="30"/>
     <w:lvlOverride w:ilvl="0">
       <w:startOverride w:val="1"/>
     </w:lvlOverride>
@@ -5022,7 +5221,7 @@
     </w:lvlOverride>
   </w:num>
   <w:num w:numId="10" w16cid:durableId="1827746571">
-    <w:abstractNumId w:val="29"/>
+    <w:abstractNumId w:val="30"/>
     <w:lvlOverride w:ilvl="0">
       <w:startOverride w:val="1"/>
     </w:lvlOverride>
@@ -5076,25 +5275,25 @@
     <w:abstractNumId w:val="0"/>
   </w:num>
   <w:num w:numId="19" w16cid:durableId="1649747547">
-    <w:abstractNumId w:val="31"/>
+    <w:abstractNumId w:val="32"/>
   </w:num>
   <w:num w:numId="20" w16cid:durableId="83497667">
     <w:abstractNumId w:val="9"/>
   </w:num>
   <w:num w:numId="21" w16cid:durableId="182328459">
-    <w:abstractNumId w:val="28"/>
+    <w:abstractNumId w:val="29"/>
   </w:num>
   <w:num w:numId="22" w16cid:durableId="44451862">
-    <w:abstractNumId w:val="24"/>
+    <w:abstractNumId w:val="25"/>
   </w:num>
   <w:num w:numId="23" w16cid:durableId="1228877766">
-    <w:abstractNumId w:val="21"/>
+    <w:abstractNumId w:val="22"/>
   </w:num>
   <w:num w:numId="24" w16cid:durableId="357125013">
-    <w:abstractNumId w:val="17"/>
+    <w:abstractNumId w:val="18"/>
   </w:num>
   <w:num w:numId="25" w16cid:durableId="830677968">
-    <w:abstractNumId w:val="29"/>
+    <w:abstractNumId w:val="30"/>
     <w:lvlOverride w:ilvl="0">
       <w:startOverride w:val="1"/>
     </w:lvlOverride>
@@ -5124,7 +5323,7 @@
     </w:lvlOverride>
   </w:num>
   <w:num w:numId="26" w16cid:durableId="754939042">
-    <w:abstractNumId w:val="29"/>
+    <w:abstractNumId w:val="30"/>
     <w:lvlOverride w:ilvl="0">
       <w:startOverride w:val="1"/>
     </w:lvlOverride>
@@ -5154,7 +5353,7 @@
     </w:lvlOverride>
   </w:num>
   <w:num w:numId="27" w16cid:durableId="1642954371">
-    <w:abstractNumId w:val="29"/>
+    <w:abstractNumId w:val="30"/>
     <w:lvlOverride w:ilvl="0">
       <w:startOverride w:val="1"/>
     </w:lvlOverride>
@@ -5184,7 +5383,7 @@
     </w:lvlOverride>
   </w:num>
   <w:num w:numId="28" w16cid:durableId="941184967">
-    <w:abstractNumId w:val="29"/>
+    <w:abstractNumId w:val="30"/>
     <w:lvlOverride w:ilvl="0">
       <w:startOverride w:val="1"/>
     </w:lvlOverride>
@@ -5214,7 +5413,7 @@
     </w:lvlOverride>
   </w:num>
   <w:num w:numId="29" w16cid:durableId="512426833">
-    <w:abstractNumId w:val="29"/>
+    <w:abstractNumId w:val="30"/>
     <w:lvlOverride w:ilvl="0">
       <w:startOverride w:val="1"/>
     </w:lvlOverride>
@@ -5244,7 +5443,7 @@
     </w:lvlOverride>
   </w:num>
   <w:num w:numId="30" w16cid:durableId="243032831">
-    <w:abstractNumId w:val="29"/>
+    <w:abstractNumId w:val="30"/>
     <w:lvlOverride w:ilvl="0">
       <w:startOverride w:val="1"/>
     </w:lvlOverride>
@@ -5274,7 +5473,7 @@
     </w:lvlOverride>
   </w:num>
   <w:num w:numId="31" w16cid:durableId="1605767477">
-    <w:abstractNumId w:val="29"/>
+    <w:abstractNumId w:val="30"/>
     <w:lvlOverride w:ilvl="0">
       <w:startOverride w:val="1"/>
     </w:lvlOverride>
@@ -5304,7 +5503,7 @@
     </w:lvlOverride>
   </w:num>
   <w:num w:numId="32" w16cid:durableId="1810515854">
-    <w:abstractNumId w:val="29"/>
+    <w:abstractNumId w:val="30"/>
     <w:lvlOverride w:ilvl="0">
       <w:startOverride w:val="1"/>
     </w:lvlOverride>
@@ -5334,7 +5533,7 @@
     </w:lvlOverride>
   </w:num>
   <w:num w:numId="33" w16cid:durableId="900167149">
-    <w:abstractNumId w:val="29"/>
+    <w:abstractNumId w:val="30"/>
     <w:lvlOverride w:ilvl="0">
       <w:startOverride w:val="1"/>
     </w:lvlOverride>
@@ -5364,28 +5563,28 @@
     </w:lvlOverride>
   </w:num>
   <w:num w:numId="34" w16cid:durableId="1123499604">
-    <w:abstractNumId w:val="23"/>
+    <w:abstractNumId w:val="24"/>
   </w:num>
   <w:num w:numId="35" w16cid:durableId="1658730105">
-    <w:abstractNumId w:val="15"/>
+    <w:abstractNumId w:val="16"/>
   </w:num>
   <w:num w:numId="36" w16cid:durableId="270285776">
     <w:abstractNumId w:val="10"/>
   </w:num>
   <w:num w:numId="37" w16cid:durableId="1888645125">
-    <w:abstractNumId w:val="16"/>
+    <w:abstractNumId w:val="17"/>
   </w:num>
   <w:num w:numId="38" w16cid:durableId="1108694062">
-    <w:abstractNumId w:val="25"/>
+    <w:abstractNumId w:val="26"/>
   </w:num>
   <w:num w:numId="39" w16cid:durableId="1992129895">
+    <w:abstractNumId w:val="28"/>
+  </w:num>
+  <w:num w:numId="40" w16cid:durableId="159470894">
     <w:abstractNumId w:val="27"/>
   </w:num>
-  <w:num w:numId="40" w16cid:durableId="159470894">
-    <w:abstractNumId w:val="26"/>
-  </w:num>
   <w:num w:numId="41" w16cid:durableId="694307541">
-    <w:abstractNumId w:val="30"/>
+    <w:abstractNumId w:val="31"/>
   </w:num>
   <w:num w:numId="42" w16cid:durableId="1746758025">
     <w:abstractNumId w:val="14"/>
@@ -5394,19 +5593,22 @@
     <w:abstractNumId w:val="11"/>
   </w:num>
   <w:num w:numId="44" w16cid:durableId="2003896076">
-    <w:abstractNumId w:val="18"/>
+    <w:abstractNumId w:val="19"/>
   </w:num>
   <w:num w:numId="45" w16cid:durableId="177356076">
-    <w:abstractNumId w:val="19"/>
+    <w:abstractNumId w:val="20"/>
   </w:num>
   <w:num w:numId="46" w16cid:durableId="1638991421">
     <w:abstractNumId w:val="13"/>
   </w:num>
   <w:num w:numId="47" w16cid:durableId="81612574">
-    <w:abstractNumId w:val="22"/>
+    <w:abstractNumId w:val="23"/>
   </w:num>
   <w:num w:numId="48" w16cid:durableId="497769957">
-    <w:abstractNumId w:val="20"/>
+    <w:abstractNumId w:val="21"/>
+  </w:num>
+  <w:num w:numId="49" w16cid:durableId="1733770289">
+    <w:abstractNumId w:val="15"/>
   </w:num>
 </w:numbering>
 </file>

</xml_diff>